<commit_message>
Version 2.4.4, Se optimiza metodo aleatorio
</commit_message>
<xml_diff>
--- a/Examen1.docx
+++ b/Examen1.docx
@@ -29,6 +29,7 @@
           <w:lang w:val="es-ES"/>
         </w:rPr>
       </w:pPr>
+      <w:bookmarkStart w:id="0" w:name="OLE_LINK1"/>
       <w:r>
         <w:rPr>
           <w:b/>
@@ -88,6 +89,7 @@
       </w:pPr>
       <w:r>
         <w:rPr>
+          <w:noProof/>
           <w:lang w:val="es-ES"/>
         </w:rPr>
         <w:drawing>
@@ -356,6 +358,7 @@
       </w:pPr>
       <w:r>
         <w:rPr>
+          <w:noProof/>
           <w:lang w:val="es-ES"/>
         </w:rPr>
         <w:drawing>
@@ -437,6 +440,7 @@
         </w:rPr>
         <w:t>RECUERDA QUE LOS PESOS ESTAN DADO POR DESPLAZAMIENTOS INDIVIDUALES, AHORA TENEMOS QUE PENSAR EN QUE CADA EJECUCION DEBERIA DE ALGUNA MANERA MODIFICAR DICHOS PESOS.</w:t>
       </w:r>
+      <w:bookmarkEnd w:id="0"/>
     </w:p>
     <w:sectPr>
       <w:pgSz w:w="12240" w:h="15840"/>
@@ -1240,6 +1244,7 @@
   <w:style w:type="character" w:default="1" w:styleId="Fuentedeprrafopredeter">
     <w:name w:val="Default Paragraph Font"/>
     <w:uiPriority w:val="1"/>
+    <w:semiHidden/>
     <w:unhideWhenUsed/>
   </w:style>
   <w:style w:type="table" w:default="1" w:styleId="Tablanormal">

</xml_diff>